<commit_message>
Create dummy database for api
</commit_message>
<xml_diff>
--- a/Group3 Documentation.docx
+++ b/Group3 Documentation.docx
@@ -71,13 +71,7 @@
         <w:rPr>
           <w:u w:val="single"/>
         </w:rPr>
-        <w:t xml:space="preserve"># Project </w:t>
-      </w:r>
-      <w:r>
-        <w:rPr>
-          <w:u w:val="single"/>
-        </w:rPr>
-        <w:t>Team Members:</w:t>
+        <w:t># Project Team Members:</w:t>
       </w:r>
     </w:p>
     <w:p>
@@ -88,8 +82,44 @@
           <w:numId w:val="2"/>
         </w:numPr>
       </w:pPr>
+      <w:r>
+        <w:t xml:space="preserve">Abdulkadir </w:t>
+      </w:r>
       <w:proofErr w:type="spellStart"/>
       <w:r>
+        <w:t>Kamaldeen</w:t>
+      </w:r>
+      <w:proofErr w:type="spellEnd"/>
+      <w:r>
+        <w:t xml:space="preserve">: </w:t>
+      </w:r>
+      <w:hyperlink r:id="rId5" w:history="1">
+        <w:r>
+          <w:rPr>
+            <w:rStyle w:val="Hyperlink"/>
+          </w:rPr>
+          <w:t>Deenabdulkadir@gmail.com</w:t>
+        </w:r>
+      </w:hyperlink>
+      <w:r>
+        <w:tab/>
+      </w:r>
+    </w:p>
+    <w:p>
+      <w:pPr>
+        <w:pStyle w:val="ListParagraph"/>
+        <w:numPr>
+          <w:ilvl w:val="0"/>
+          <w:numId w:val="2"/>
+        </w:numPr>
+        <w:rPr>
+          <w:rStyle w:val="Hyperlink"/>
+          <w:color w:val="auto"/>
+          <w:u w:val="none"/>
+        </w:rPr>
+      </w:pPr>
+      <w:proofErr w:type="spellStart"/>
+      <w:r>
         <w:t>Agoro</w:t>
       </w:r>
       <w:proofErr w:type="spellEnd"/>
@@ -99,7 +129,7 @@
       <w:r>
         <w:t xml:space="preserve">: </w:t>
       </w:r>
-      <w:hyperlink r:id="rId5" w:history="1">
+      <w:hyperlink r:id="rId6" w:history="1">
         <w:r>
           <w:rPr>
             <w:rStyle w:val="Hyperlink"/>
@@ -118,6 +148,54 @@
       </w:pPr>
       <w:proofErr w:type="spellStart"/>
       <w:r>
+        <w:t>Ogiri</w:t>
+      </w:r>
+      <w:proofErr w:type="spellEnd"/>
+      <w:r>
+        <w:t xml:space="preserve"> Moses</w:t>
+      </w:r>
+      <w:r>
+        <w:t>:</w:t>
+      </w:r>
+      <w:r>
+        <w:rPr>
+          <w:rStyle w:val="Hyperlink"/>
+          <w:u w:val="none"/>
+        </w:rPr>
+        <w:t xml:space="preserve"> </w:t>
+      </w:r>
+      <w:hyperlink r:id="rId7" w:history="1">
+        <w:r>
+          <w:rPr>
+            <w:rStyle w:val="Hyperlink"/>
+          </w:rPr>
+          <w:t>ogirimoses</w:t>
+        </w:r>
+        <w:r>
+          <w:rPr>
+            <w:rStyle w:val="Hyperlink"/>
+          </w:rPr>
+          <w:t>@gmail.com</w:t>
+        </w:r>
+      </w:hyperlink>
+      <w:r>
+        <w:rPr>
+          <w:rStyle w:val="Hyperlink"/>
+          <w:u w:val="none"/>
+        </w:rPr>
+        <w:tab/>
+      </w:r>
+    </w:p>
+    <w:p>
+      <w:pPr>
+        <w:pStyle w:val="ListParagraph"/>
+        <w:numPr>
+          <w:ilvl w:val="0"/>
+          <w:numId w:val="2"/>
+        </w:numPr>
+      </w:pPr>
+      <w:proofErr w:type="spellStart"/>
+      <w:r>
         <w:t>Okunsebor</w:t>
       </w:r>
       <w:proofErr w:type="spellEnd"/>
@@ -127,7 +205,7 @@
       <w:r>
         <w:t xml:space="preserve">: </w:t>
       </w:r>
-      <w:hyperlink r:id="rId6" w:history="1">
+      <w:hyperlink r:id="rId8" w:history="1">
         <w:r>
           <w:rPr>
             <w:rStyle w:val="Hyperlink"/>
@@ -155,7 +233,7 @@
       <w:r>
         <w:t xml:space="preserve">: </w:t>
       </w:r>
-      <w:hyperlink r:id="rId7" w:history="1">
+      <w:hyperlink r:id="rId9" w:history="1">
         <w:r>
           <w:rPr>
             <w:rStyle w:val="Hyperlink"/>
@@ -188,7 +266,7 @@
       <w:r>
         <w:t xml:space="preserve">: </w:t>
       </w:r>
-      <w:hyperlink r:id="rId8" w:history="1">
+      <w:hyperlink r:id="rId10" w:history="1">
         <w:r>
           <w:rPr>
             <w:rStyle w:val="Hyperlink"/>
@@ -216,7 +294,7 @@
       <w:r>
         <w:t xml:space="preserve">: </w:t>
       </w:r>
-      <w:hyperlink r:id="rId9" w:history="1">
+      <w:hyperlink r:id="rId11" w:history="1">
         <w:r>
           <w:rPr>
             <w:rStyle w:val="Hyperlink"/>
@@ -235,6 +313,11 @@
           <w:ilvl w:val="0"/>
           <w:numId w:val="2"/>
         </w:numPr>
+        <w:rPr>
+          <w:rStyle w:val="Hyperlink"/>
+          <w:color w:val="auto"/>
+          <w:u w:val="none"/>
+        </w:rPr>
       </w:pPr>
       <w:r>
         <w:t xml:space="preserve">Sodiq </w:t>
@@ -247,7 +330,7 @@
       <w:r>
         <w:t xml:space="preserve">: </w:t>
       </w:r>
-      <w:hyperlink r:id="rId10" w:history="1">
+      <w:hyperlink r:id="rId12" w:history="1">
         <w:r>
           <w:rPr>
             <w:rStyle w:val="Hyperlink"/>
@@ -259,6 +342,48 @@
     <w:p>
       <w:pPr>
         <w:pStyle w:val="ListParagraph"/>
+        <w:numPr>
+          <w:ilvl w:val="0"/>
+          <w:numId w:val="2"/>
+        </w:numPr>
+      </w:pPr>
+      <w:r>
+        <w:t xml:space="preserve">Ugochukwu </w:t>
+      </w:r>
+      <w:proofErr w:type="spellStart"/>
+      <w:r>
+        <w:t>Chidubanyi</w:t>
+      </w:r>
+      <w:proofErr w:type="spellEnd"/>
+      <w:r>
+        <w:t>:</w:t>
+      </w:r>
+      <w:r>
+        <w:rPr>
+          <w:rStyle w:val="Hyperlink"/>
+          <w:u w:val="none"/>
+        </w:rPr>
+        <w:t xml:space="preserve"> </w:t>
+      </w:r>
+      <w:hyperlink r:id="rId13" w:history="1">
+        <w:r>
+          <w:rPr>
+            <w:rStyle w:val="Hyperlink"/>
+          </w:rPr>
+          <w:t>chidu302@gmail.com</w:t>
+        </w:r>
+      </w:hyperlink>
+      <w:r>
+        <w:rPr>
+          <w:rStyle w:val="Hyperlink"/>
+          <w:u w:val="none"/>
+        </w:rPr>
+        <w:tab/>
+      </w:r>
+    </w:p>
+    <w:p>
+      <w:pPr>
+        <w:pStyle w:val="ListParagraph"/>
       </w:pPr>
     </w:p>
     <w:p>
@@ -295,13 +420,7 @@
     </w:p>
     <w:p>
       <w:r>
-        <w:t>1. Well</w:t>
-      </w:r>
-      <w:r>
-        <w:t>-</w:t>
-      </w:r>
-      <w:r>
-        <w:t>structured product page to choose products and add to cart.</w:t>
+        <w:t>1. Well-structured product page to choose products and add to cart.</w:t>
       </w:r>
     </w:p>
     <w:p>
@@ -439,14 +558,27 @@
     </w:p>
     <w:p>
       <w:pPr>
-        <w:rPr>
-          <w:u w:val="single"/>
-        </w:rPr>
-      </w:pPr>
-      <w:r>
-        <w:rPr>
-          <w:u w:val="single"/>
-        </w:rPr>
+        <w:pStyle w:val="ListParagraph"/>
+        <w:numPr>
+          <w:ilvl w:val="0"/>
+          <w:numId w:val="4"/>
+        </w:numPr>
+      </w:pPr>
+      <w:r>
+        <w:t>Node JS (Development)</w:t>
+      </w:r>
+    </w:p>
+    <w:p>
+      <w:pPr>
+        <w:rPr>
+          <w:u w:val="single"/>
+        </w:rPr>
+      </w:pPr>
+      <w:r>
+        <w:rPr>
+          <w:u w:val="single"/>
+        </w:rPr>
+        <w:lastRenderedPageBreak/>
         <w:t>3. Database:</w:t>
       </w:r>
     </w:p>
@@ -623,13 +755,64 @@
         </w:numPr>
       </w:pPr>
       <w:r>
-        <w:t xml:space="preserve">August 8th - </w:t>
-      </w:r>
-      <w:r>
-        <w:t>Current:</w:t>
+        <w:t xml:space="preserve">August 8th </w:t>
+      </w:r>
+      <w:r>
+        <w:t>– 10th</w:t>
+      </w:r>
+      <w:r>
+        <w:t>:</w:t>
       </w:r>
       <w:r>
         <w:t xml:space="preserve"> Started out with Development phase (Homepage and Account Pages)</w:t>
+      </w:r>
+    </w:p>
+    <w:p>
+      <w:pPr>
+        <w:pStyle w:val="ListParagraph"/>
+        <w:numPr>
+          <w:ilvl w:val="0"/>
+          <w:numId w:val="8"/>
+        </w:numPr>
+      </w:pPr>
+      <w:r>
+        <w:t>August 10th – 20</w:t>
+      </w:r>
+      <w:r>
+        <w:rPr>
+          <w:vertAlign w:val="superscript"/>
+        </w:rPr>
+        <w:t>th</w:t>
+      </w:r>
+      <w:r>
+        <w:t>: Completed about 80% of all front</w:t>
+      </w:r>
+      <w:r>
+        <w:t>-</w:t>
+      </w:r>
+      <w:r>
+        <w:t>end pages</w:t>
+      </w:r>
+    </w:p>
+    <w:p>
+      <w:pPr>
+        <w:pStyle w:val="ListParagraph"/>
+        <w:numPr>
+          <w:ilvl w:val="0"/>
+          <w:numId w:val="8"/>
+        </w:numPr>
+      </w:pPr>
+      <w:r>
+        <w:t>August 19</w:t>
+      </w:r>
+      <w:r>
+        <w:rPr>
+          <w:vertAlign w:val="superscript"/>
+        </w:rPr>
+        <w:t>th</w:t>
+      </w:r>
+      <w:r>
+        <w:t xml:space="preserve"> – Present: Started out on project functionalities</w:t>
       </w:r>
     </w:p>
     <w:sectPr>
@@ -1765,6 +1948,7 @@
     <w:lsdException w:name="HTML Sample" w:semiHidden="1" w:unhideWhenUsed="1"/>
     <w:lsdException w:name="HTML Typewriter" w:semiHidden="1" w:unhideWhenUsed="1"/>
     <w:lsdException w:name="HTML Variable" w:semiHidden="1" w:unhideWhenUsed="1"/>
+    <w:lsdException w:name="Normal Table" w:semiHidden="1" w:unhideWhenUsed="1"/>
     <w:lsdException w:name="annotation subject" w:semiHidden="1" w:unhideWhenUsed="1"/>
     <w:lsdException w:name="No List" w:semiHidden="1" w:unhideWhenUsed="1"/>
     <w:lsdException w:name="Outline List 1" w:semiHidden="1" w:unhideWhenUsed="1"/>
@@ -1811,8 +1995,10 @@
     <w:lsdException w:name="Table Subtle 2" w:semiHidden="1" w:unhideWhenUsed="1"/>
     <w:lsdException w:name="Table Web 1" w:semiHidden="1" w:unhideWhenUsed="1"/>
     <w:lsdException w:name="Table Web 2" w:semiHidden="1" w:unhideWhenUsed="1"/>
+    <w:lsdException w:name="Table Web 3" w:semiHidden="1" w:unhideWhenUsed="1"/>
     <w:lsdException w:name="Balloon Text" w:semiHidden="1" w:unhideWhenUsed="1"/>
     <w:lsdException w:name="Table Grid" w:uiPriority="39"/>
+    <w:lsdException w:name="Table Theme" w:semiHidden="1" w:unhideWhenUsed="1"/>
     <w:lsdException w:name="Placeholder Text" w:semiHidden="1"/>
     <w:lsdException w:name="No Spacing" w:uiPriority="1" w:qFormat="1"/>
     <w:lsdException w:name="Light Shading" w:uiPriority="60"/>

</xml_diff>

<commit_message>
Update search feature rendering and cart page
</commit_message>
<xml_diff>
--- a/Group3 Documentation.docx
+++ b/Group3 Documentation.docx
@@ -335,13 +335,7 @@
         <w:rPr>
           <w:u w:val="single"/>
         </w:rPr>
-        <w:t>Projec</w:t>
-      </w:r>
-      <w:r>
-        <w:rPr>
-          <w:u w:val="single"/>
-        </w:rPr>
-        <w:t>t</w:t>
+        <w:t>Minimum Viable Product (MVP)</w:t>
       </w:r>
       <w:r>
         <w:rPr>
@@ -358,22 +352,40 @@
     </w:p>
     <w:p>
       <w:r>
-        <w:t>1. Well-structured product page to choose products and add to cart.</w:t>
-      </w:r>
-    </w:p>
-    <w:p>
-      <w:r>
-        <w:t>2. Optimized search option to help customers filter products, based on different contexts.</w:t>
-      </w:r>
-    </w:p>
-    <w:p>
-      <w:r>
-        <w:t>3. Pictures and Videos to ascertain product quality and condition</w:t>
-      </w:r>
-    </w:p>
-    <w:p>
-      <w:r>
-        <w:t>4. Fast payment system with different options</w:t>
+        <w:t xml:space="preserve">1. </w:t>
+      </w:r>
+      <w:r>
+        <w:t>Easy-to-navigate product page for users to select products</w:t>
+      </w:r>
+    </w:p>
+    <w:p>
+      <w:r>
+        <w:t>2. Optimized search option to help customers filter products, based on</w:t>
+      </w:r>
+      <w:r>
+        <w:t xml:space="preserve"> name and category</w:t>
+      </w:r>
+    </w:p>
+    <w:p>
+      <w:r>
+        <w:t xml:space="preserve">3. </w:t>
+      </w:r>
+      <w:r>
+        <w:t>Semi-Automated Live Chat feature to contact customer care</w:t>
+      </w:r>
+    </w:p>
+    <w:p>
+      <w:r>
+        <w:t xml:space="preserve">4. </w:t>
+      </w:r>
+      <w:r>
+        <w:t>Quick</w:t>
+      </w:r>
+      <w:r>
+        <w:t xml:space="preserve"> payment system </w:t>
+      </w:r>
+      <w:r>
+        <w:t>integrated with Paystack</w:t>
       </w:r>
     </w:p>
     <w:p>
@@ -381,6 +393,11 @@
         <w:t>5. Order Tracking Page</w:t>
       </w:r>
     </w:p>
+    <w:p>
+      <w:r>
+        <w:t>6. Email Integrated to confirm registration and payment confirmation</w:t>
+      </w:r>
+    </w:p>
     <w:p/>
     <w:p>
       <w:pPr>
@@ -503,6 +520,7 @@
         </w:numPr>
       </w:pPr>
       <w:r>
+        <w:lastRenderedPageBreak/>
         <w:t>Node JS (Development)</w:t>
       </w:r>
     </w:p>
@@ -516,7 +534,6 @@
         <w:rPr>
           <w:u w:val="single"/>
         </w:rPr>
-        <w:lastRenderedPageBreak/>
         <w:t>3. Database:</w:t>
       </w:r>
     </w:p>
@@ -643,7 +660,6 @@
       </w:r>
     </w:p>
     <w:p/>
-    <w:p/>
     <w:p>
       <w:pPr>
         <w:rPr>
@@ -789,7 +805,28 @@
         <w:t xml:space="preserve">: </w:t>
       </w:r>
       <w:r>
-        <w:t>Implemented all UI pages, cart manipulation feature, search features and payment integration. We were also able to write endpoints for CRUD operations of our products and to authenticate users.</w:t>
+        <w:t>Implemented all UI pages, cart manipulation feature, search features and payment integration. We were also able to write endpoints for CRUD operations of our products and to authenticate users</w:t>
+      </w:r>
+    </w:p>
+    <w:p>
+      <w:pPr>
+        <w:pStyle w:val="ListParagraph"/>
+        <w:numPr>
+          <w:ilvl w:val="0"/>
+          <w:numId w:val="8"/>
+        </w:numPr>
+      </w:pPr>
+      <w:r>
+        <w:t>August 24</w:t>
+      </w:r>
+      <w:r>
+        <w:rPr>
+          <w:vertAlign w:val="superscript"/>
+        </w:rPr>
+        <w:t>th</w:t>
+      </w:r>
+      <w:r>
+        <w:t>: We were able to integrate our chatbot, search feature and finished our backend API to add categories and products to the backend and database</w:t>
       </w:r>
     </w:p>
     <w:sectPr>

</xml_diff>